<commit_message>
updated the structure of main code
</commit_message>
<xml_diff>
--- a/reviews/welcome.docx
+++ b/reviews/welcome.docx
@@ -31,6 +31,7 @@
         </w:rPr>
         <w:t xml:space="preserve">Welcome to the </w:t>
       </w:r>
+      <w:proofErr w:type="spellStart"/>
       <w:r>
         <w:rPr>
           <w:rFonts w:ascii="Times New Roman" w:hAnsi="Times New Roman" w:cs="Times New Roman"/>
@@ -38,12 +39,41 @@
         </w:rPr>
         <w:t>LitHub</w:t>
       </w:r>
-      <w:r>
-        <w:rPr>
-          <w:rFonts w:ascii="Times New Roman" w:hAnsi="Times New Roman" w:cs="Times New Roman"/>
-          <w:lang w:val="en-GB"/>
-        </w:rPr>
-        <w:t xml:space="preserve"> platform. This space is dedicated to showcasing structured and high-quality systematic literature reviews in a readable and interactive format.</w:t>
+      <w:proofErr w:type="spellEnd"/>
+      <w:r>
+        <w:rPr>
+          <w:rFonts w:ascii="Times New Roman" w:hAnsi="Times New Roman" w:cs="Times New Roman"/>
+          <w:lang w:val="en-GB"/>
+        </w:rPr>
+        <w:t xml:space="preserve"> platform. This space is dedicated to </w:t>
+      </w:r>
+      <w:r>
+        <w:rPr>
+          <w:rFonts w:ascii="Times New Roman" w:hAnsi="Times New Roman" w:cs="Times New Roman"/>
+          <w:lang w:val="en-GB"/>
+        </w:rPr>
+        <w:t>view, share and discuss different topics using</w:t>
+      </w:r>
+      <w:r>
+        <w:rPr>
+          <w:rFonts w:ascii="Times New Roman" w:hAnsi="Times New Roman" w:cs="Times New Roman"/>
+          <w:lang w:val="en-GB"/>
+        </w:rPr>
+        <w:t xml:space="preserve"> structured and high-quality </w:t>
+      </w:r>
+      <w:r>
+        <w:rPr>
+          <w:rFonts w:ascii="Times New Roman" w:hAnsi="Times New Roman" w:cs="Times New Roman"/>
+          <w:lang w:val="en-GB"/>
+        </w:rPr>
+        <w:t>Systematic literature reviews (SLRs)</w:t>
+      </w:r>
+      <w:r>
+        <w:rPr>
+          <w:rFonts w:ascii="Times New Roman" w:hAnsi="Times New Roman" w:cs="Times New Roman"/>
+          <w:lang w:val="en-GB"/>
+        </w:rPr>
+        <w:t>.</w:t>
       </w:r>
     </w:p>
     <w:p>
@@ -58,8 +88,17 @@
           <w:rFonts w:ascii="Times New Roman" w:hAnsi="Times New Roman" w:cs="Times New Roman"/>
           <w:lang w:val="en-GB"/>
         </w:rPr>
-        <w:t>Chapter 1: Why Systematic Reviews Matter</w:t>
-      </w:r>
+        <w:t xml:space="preserve">Chapter 1: Why </w:t>
+      </w:r>
+      <w:proofErr w:type="spellStart"/>
+      <w:r>
+        <w:rPr>
+          <w:rFonts w:ascii="Times New Roman" w:hAnsi="Times New Roman" w:cs="Times New Roman"/>
+          <w:lang w:val="en-GB"/>
+        </w:rPr>
+        <w:t>LitHub</w:t>
+      </w:r>
+      <w:proofErr w:type="spellEnd"/>
     </w:p>
     <w:p>
       <w:pPr>
@@ -73,7 +112,108 @@
           <w:rFonts w:ascii="Times New Roman" w:hAnsi="Times New Roman" w:cs="Times New Roman"/>
           <w:lang w:val="en-GB"/>
         </w:rPr>
-        <w:t>Systematic literature reviews (SLRs) are a cornerstone of evidence-based research. They provide clarity, synthesis, and direction in fast-evolving fields by rigorously summarizing existing knowledge.</w:t>
+        <w:t xml:space="preserve">In </w:t>
+      </w:r>
+      <w:r>
+        <w:rPr>
+          <w:rFonts w:ascii="Times New Roman" w:hAnsi="Times New Roman" w:cs="Times New Roman"/>
+          <w:lang w:val="en-GB"/>
+        </w:rPr>
+        <w:t xml:space="preserve">the </w:t>
+      </w:r>
+      <w:r>
+        <w:rPr>
+          <w:rFonts w:ascii="Times New Roman" w:hAnsi="Times New Roman" w:cs="Times New Roman"/>
+          <w:lang w:val="en-GB"/>
+        </w:rPr>
+        <w:t xml:space="preserve">academic and research </w:t>
+      </w:r>
+      <w:r>
+        <w:rPr>
+          <w:rFonts w:ascii="Times New Roman" w:hAnsi="Times New Roman" w:cs="Times New Roman"/>
+          <w:lang w:val="en-GB"/>
+        </w:rPr>
+        <w:t>world</w:t>
+      </w:r>
+      <w:r>
+        <w:rPr>
+          <w:rFonts w:ascii="Times New Roman" w:hAnsi="Times New Roman" w:cs="Times New Roman"/>
+          <w:lang w:val="en-GB"/>
+        </w:rPr>
+        <w:t xml:space="preserve">, </w:t>
+      </w:r>
+      <w:r>
+        <w:rPr>
+          <w:rFonts w:ascii="Times New Roman" w:hAnsi="Times New Roman" w:cs="Times New Roman"/>
+          <w:lang w:val="en-GB"/>
+        </w:rPr>
+        <w:t xml:space="preserve">are a cornerstone of </w:t>
+      </w:r>
+      <w:r>
+        <w:rPr>
+          <w:rFonts w:ascii="Times New Roman" w:hAnsi="Times New Roman" w:cs="Times New Roman"/>
+          <w:lang w:val="en-GB"/>
+        </w:rPr>
+        <w:t xml:space="preserve">structured and </w:t>
+      </w:r>
+      <w:r>
+        <w:rPr>
+          <w:rFonts w:ascii="Times New Roman" w:hAnsi="Times New Roman" w:cs="Times New Roman"/>
+          <w:lang w:val="en-GB"/>
+        </w:rPr>
+        <w:t>evidence-based researc</w:t>
+      </w:r>
+      <w:r>
+        <w:rPr>
+          <w:rFonts w:ascii="Times New Roman" w:hAnsi="Times New Roman" w:cs="Times New Roman"/>
+          <w:lang w:val="en-GB"/>
+        </w:rPr>
+        <w:t>h</w:t>
+      </w:r>
+      <w:r>
+        <w:rPr>
+          <w:rFonts w:ascii="Times New Roman" w:hAnsi="Times New Roman" w:cs="Times New Roman"/>
+          <w:lang w:val="en-GB"/>
+        </w:rPr>
+        <w:t>. They provide clarity, synthesis, and direction in fast-evolving fields by rigorously summarizing existing knowledge.</w:t>
+      </w:r>
+    </w:p>
+    <w:p>
+      <w:pPr>
+        <w:rPr>
+          <w:rFonts w:ascii="Times New Roman" w:hAnsi="Times New Roman" w:cs="Times New Roman"/>
+          <w:lang w:val="en-GB"/>
+        </w:rPr>
+      </w:pPr>
+      <w:proofErr w:type="spellStart"/>
+      <w:r>
+        <w:rPr>
+          <w:rFonts w:ascii="Times New Roman" w:hAnsi="Times New Roman" w:cs="Times New Roman"/>
+          <w:lang w:val="en-GB"/>
+        </w:rPr>
+        <w:t>LitHub</w:t>
+      </w:r>
+      <w:proofErr w:type="spellEnd"/>
+      <w:r>
+        <w:rPr>
+          <w:rFonts w:ascii="Times New Roman" w:hAnsi="Times New Roman" w:cs="Times New Roman"/>
+          <w:lang w:val="en-GB"/>
+        </w:rPr>
+        <w:t xml:space="preserve"> </w:t>
+      </w:r>
+      <w:r>
+        <w:rPr>
+          <w:rFonts w:ascii="Times New Roman" w:hAnsi="Times New Roman" w:cs="Times New Roman"/>
+          <w:lang w:val="en-GB"/>
+        </w:rPr>
+        <w:t>comes</w:t>
+      </w:r>
+      <w:r>
+        <w:rPr>
+          <w:rFonts w:ascii="Times New Roman" w:hAnsi="Times New Roman" w:cs="Times New Roman"/>
+          <w:lang w:val="en-GB"/>
+        </w:rPr>
+        <w:t xml:space="preserve"> to make them more accessible and interactive.</w:t>
       </w:r>
     </w:p>
     <w:p>
@@ -1243,6 +1383,7 @@
   <w:style w:type="character" w:default="1" w:styleId="DefaultParagraphFont">
     <w:name w:val="Default Paragraph Font"/>
     <w:uiPriority w:val="1"/>
+    <w:semiHidden/>
     <w:unhideWhenUsed/>
   </w:style>
   <w:style w:type="table" w:default="1" w:styleId="TableNormal">

</xml_diff>

<commit_message>
some major changes, add one article to be continue
</commit_message>
<xml_diff>
--- a/reviews/welcome.docx
+++ b/reviews/welcome.docx
@@ -10,10 +10,6 @@
         </w:rPr>
       </w:pPr>
       <w:r>
-        <w:rPr>
-          <w:rFonts w:ascii="Times New Roman" w:hAnsi="Times New Roman" w:cs="Times New Roman"/>
-          <w:lang w:val="en-GB"/>
-        </w:rPr>
         <w:t>Introduction</w:t>
       </w:r>
     </w:p>
@@ -25,55 +21,7 @@
         </w:rPr>
       </w:pPr>
       <w:r>
-        <w:rPr>
-          <w:rFonts w:ascii="Times New Roman" w:hAnsi="Times New Roman" w:cs="Times New Roman"/>
-          <w:lang w:val="en-GB"/>
-        </w:rPr>
-        <w:t xml:space="preserve">Welcome to the </w:t>
-      </w:r>
-      <w:proofErr w:type="spellStart"/>
-      <w:r>
-        <w:rPr>
-          <w:rFonts w:ascii="Times New Roman" w:hAnsi="Times New Roman" w:cs="Times New Roman"/>
-          <w:lang w:val="en-GB"/>
-        </w:rPr>
-        <w:t>LitHub</w:t>
-      </w:r>
-      <w:proofErr w:type="spellEnd"/>
-      <w:r>
-        <w:rPr>
-          <w:rFonts w:ascii="Times New Roman" w:hAnsi="Times New Roman" w:cs="Times New Roman"/>
-          <w:lang w:val="en-GB"/>
-        </w:rPr>
-        <w:t xml:space="preserve"> platform. This space is dedicated to </w:t>
-      </w:r>
-      <w:r>
-        <w:rPr>
-          <w:rFonts w:ascii="Times New Roman" w:hAnsi="Times New Roman" w:cs="Times New Roman"/>
-          <w:lang w:val="en-GB"/>
-        </w:rPr>
-        <w:t>view, share and discuss different topics using</w:t>
-      </w:r>
-      <w:r>
-        <w:rPr>
-          <w:rFonts w:ascii="Times New Roman" w:hAnsi="Times New Roman" w:cs="Times New Roman"/>
-          <w:lang w:val="en-GB"/>
-        </w:rPr>
-        <w:t xml:space="preserve"> structured and high-quality </w:t>
-      </w:r>
-      <w:r>
-        <w:rPr>
-          <w:rFonts w:ascii="Times New Roman" w:hAnsi="Times New Roman" w:cs="Times New Roman"/>
-          <w:lang w:val="en-GB"/>
-        </w:rPr>
-        <w:t>Systematic literature reviews (SLRs)</w:t>
-      </w:r>
-      <w:r>
-        <w:rPr>
-          <w:rFonts w:ascii="Times New Roman" w:hAnsi="Times New Roman" w:cs="Times New Roman"/>
-          <w:lang w:val="en-GB"/>
-        </w:rPr>
-        <w:t>.</w:t>
+        <w:t>Welcome to the LitHub platform. This space is dedicated to view, share and discuss different topics using structured and high-quality Systematic literature reviews (SLRs).</w:t>
       </w:r>
     </w:p>
     <w:p>
@@ -452,6 +400,13 @@
           <w:lang w:val="en-GB"/>
         </w:rPr>
       </w:pPr>
+      <w:r>
+        <w:rPr>
+          <w:rFonts w:ascii="Times New Roman" w:hAnsi="Times New Roman" w:cs="Times New Roman"/>
+          <w:lang w:val="en-GB"/>
+        </w:rPr>
+        <w:t xml:space="preserve">Chapter 4: </w:t>
+      </w:r>
       <w:r>
         <w:rPr>
           <w:rFonts w:ascii="Times New Roman" w:hAnsi="Times New Roman" w:cs="Times New Roman"/>

</xml_diff>